<commit_message>
Murali : Add Maximum Likelihood
</commit_message>
<xml_diff>
--- a/CaseStudy1_CarMPG.docx
+++ b/CaseStudy1_CarMPG.docx
@@ -119,16 +119,14 @@
         </w:rPr>
         <w:t xml:space="preserve">Environment and consumer awareness are driving car OEMs to shift focus on increasing the miles per gallon offered by the vehicle. There are several </w:t>
       </w:r>
-      <w:proofErr w:type="gramStart"/>
       <w:r>
         <w:rPr>
           <w:rFonts w:ascii="Times New Roman" w:hAnsi="Times New Roman"/>
           <w:sz w:val="24"/>
           <w:szCs w:val="24"/>
         </w:rPr>
-        <w:t>factors which</w:t>
-      </w:r>
-      <w:proofErr w:type="gramEnd"/>
+        <w:t>factors, which</w:t>
+      </w:r>
       <w:r>
         <w:rPr>
           <w:rFonts w:ascii="Times New Roman" w:hAnsi="Times New Roman"/>
@@ -225,9 +223,24 @@
           <w:sz w:val="24"/>
           <w:szCs w:val="24"/>
         </w:rPr>
-        <w:t xml:space="preserve">The vehicle mpg is highly dependent on the built of the vehicle and the driving </w:t>
-      </w:r>
-      <w:proofErr w:type="spellStart"/>
+        <w:t>The vehicle mpg is highly dependent on the built of the vehicle and the driving style.</w:t>
+      </w:r>
+      <w:r>
+        <w:rPr>
+          <w:rFonts w:ascii="Times New Roman" w:hAnsi="Times New Roman"/>
+          <w:sz w:val="24"/>
+          <w:szCs w:val="24"/>
+        </w:rPr>
+        <w:t xml:space="preserve"> </w:t>
+      </w:r>
+      <w:r>
+        <w:rPr>
+          <w:rFonts w:ascii="Times New Roman" w:hAnsi="Times New Roman"/>
+          <w:sz w:val="24"/>
+          <w:szCs w:val="24"/>
+        </w:rPr>
+        <w:t xml:space="preserve">Vehicles mpg is drastically reduced in city drives where the driver has </w:t>
+      </w:r>
       <w:proofErr w:type="gramStart"/>
       <w:r>
         <w:rPr>
@@ -235,25 +248,16 @@
           <w:sz w:val="24"/>
           <w:szCs w:val="24"/>
         </w:rPr>
-        <w:t>style.</w:t>
-      </w:r>
+        <w:t>to  slower</w:t>
+      </w:r>
+      <w:proofErr w:type="gramEnd"/>
       <w:r>
         <w:rPr>
           <w:rFonts w:ascii="Times New Roman" w:hAnsi="Times New Roman"/>
           <w:sz w:val="24"/>
           <w:szCs w:val="24"/>
         </w:rPr>
-        <w:t>Vehicles</w:t>
-      </w:r>
-      <w:proofErr w:type="spellEnd"/>
-      <w:proofErr w:type="gramEnd"/>
-      <w:r>
-        <w:rPr>
-          <w:rFonts w:ascii="Times New Roman" w:hAnsi="Times New Roman"/>
-          <w:sz w:val="24"/>
-          <w:szCs w:val="24"/>
-        </w:rPr>
-        <w:t xml:space="preserve"> mpg is drastically reduced in city drives where the driver has to  slower speed limits and multiple signal lights. The driver has to accelerate to gain momentum after every slow down or signal light. The </w:t>
+        <w:t xml:space="preserve"> speed limits and multiple signal lights. The driver has to accelerate to gain momentum after every slow down or signal light. The </w:t>
       </w:r>
       <w:r>
         <w:rPr>
@@ -1272,6 +1276,541 @@
           <w:szCs w:val="24"/>
         </w:rPr>
       </w:pPr>
+    </w:p>
+    <w:p>
+      <w:pPr>
+        <w:pStyle w:val="Bodytext1stPara"/>
+        <w:rPr>
+          <w:sz w:val="24"/>
+          <w:szCs w:val="24"/>
+        </w:rPr>
+      </w:pPr>
+      <w:bookmarkStart w:id="0" w:name="_GoBack"/>
+      <w:bookmarkEnd w:id="0"/>
+    </w:p>
+    <w:p>
+      <w:pPr>
+        <w:pStyle w:val="Bodytext1stPara"/>
+        <w:rPr>
+          <w:sz w:val="24"/>
+          <w:szCs w:val="24"/>
+        </w:rPr>
+      </w:pPr>
+    </w:p>
+    <w:p>
+      <w:pPr>
+        <w:pStyle w:val="Bodytext1stPara"/>
+        <w:rPr>
+          <w:sz w:val="24"/>
+          <w:szCs w:val="24"/>
+        </w:rPr>
+      </w:pPr>
+    </w:p>
+    <w:p>
+      <w:pPr>
+        <w:pStyle w:val="Bodytext1stPara"/>
+        <w:rPr>
+          <w:sz w:val="24"/>
+          <w:szCs w:val="24"/>
+        </w:rPr>
+      </w:pPr>
+      <w:r>
+        <w:rPr>
+          <w:sz w:val="24"/>
+          <w:szCs w:val="24"/>
+        </w:rPr>
+        <w:t>Missing data pattern</w:t>
+      </w:r>
+    </w:p>
+    <w:p>
+      <w:pPr>
+        <w:pStyle w:val="Bodytext1stPara"/>
+        <w:rPr>
+          <w:sz w:val="24"/>
+          <w:szCs w:val="24"/>
+        </w:rPr>
+      </w:pPr>
+    </w:p>
+    <w:p>
+      <w:pPr>
+        <w:pStyle w:val="Bodytext1stPara"/>
+        <w:rPr>
+          <w:sz w:val="24"/>
+          <w:szCs w:val="24"/>
+        </w:rPr>
+      </w:pPr>
+      <w:r>
+        <w:rPr>
+          <w:sz w:val="24"/>
+          <w:szCs w:val="24"/>
+        </w:rPr>
+        <w:t xml:space="preserve">There are four data missing mechanisms </w:t>
+      </w:r>
+    </w:p>
+    <w:p>
+      <w:pPr>
+        <w:pStyle w:val="Bodytext1stPara"/>
+        <w:rPr>
+          <w:sz w:val="24"/>
+          <w:szCs w:val="24"/>
+        </w:rPr>
+      </w:pPr>
+      <w:proofErr w:type="spellStart"/>
+      <w:r>
+        <w:rPr>
+          <w:sz w:val="24"/>
+          <w:szCs w:val="24"/>
+        </w:rPr>
+        <w:t>Missingness</w:t>
+      </w:r>
+      <w:proofErr w:type="spellEnd"/>
+      <w:r>
+        <w:rPr>
+          <w:sz w:val="24"/>
+          <w:szCs w:val="24"/>
+        </w:rPr>
+        <w:t xml:space="preserve"> completely at random  - The probability of </w:t>
+      </w:r>
+      <w:proofErr w:type="spellStart"/>
+      <w:r>
+        <w:rPr>
+          <w:sz w:val="24"/>
+          <w:szCs w:val="24"/>
+        </w:rPr>
+        <w:t>missingness</w:t>
+      </w:r>
+      <w:proofErr w:type="spellEnd"/>
+      <w:r>
+        <w:rPr>
+          <w:sz w:val="24"/>
+          <w:szCs w:val="24"/>
+        </w:rPr>
+        <w:t xml:space="preserve"> is the same for all variables </w:t>
+      </w:r>
+    </w:p>
+    <w:p>
+      <w:pPr>
+        <w:pStyle w:val="Bodytext1stPara"/>
+        <w:rPr>
+          <w:sz w:val="24"/>
+          <w:szCs w:val="24"/>
+        </w:rPr>
+      </w:pPr>
+      <w:proofErr w:type="spellStart"/>
+      <w:r>
+        <w:rPr>
+          <w:sz w:val="24"/>
+          <w:szCs w:val="24"/>
+        </w:rPr>
+        <w:t>Missingness</w:t>
+      </w:r>
+      <w:proofErr w:type="spellEnd"/>
+      <w:r>
+        <w:rPr>
+          <w:sz w:val="24"/>
+          <w:szCs w:val="24"/>
+        </w:rPr>
+        <w:t xml:space="preserve"> at random  - The probability of </w:t>
+      </w:r>
+      <w:proofErr w:type="spellStart"/>
+      <w:r>
+        <w:rPr>
+          <w:sz w:val="24"/>
+          <w:szCs w:val="24"/>
+        </w:rPr>
+        <w:t>missingness</w:t>
+      </w:r>
+      <w:proofErr w:type="spellEnd"/>
+      <w:r>
+        <w:rPr>
+          <w:sz w:val="24"/>
+          <w:szCs w:val="24"/>
+        </w:rPr>
+        <w:t xml:space="preserve"> is not the same for all variables </w:t>
+      </w:r>
+    </w:p>
+    <w:p>
+      <w:pPr>
+        <w:pStyle w:val="Bodytext1stPara"/>
+        <w:rPr>
+          <w:sz w:val="24"/>
+          <w:szCs w:val="24"/>
+        </w:rPr>
+      </w:pPr>
+      <w:proofErr w:type="spellStart"/>
+      <w:r>
+        <w:rPr>
+          <w:sz w:val="24"/>
+          <w:szCs w:val="24"/>
+        </w:rPr>
+        <w:t>Missingness</w:t>
+      </w:r>
+      <w:proofErr w:type="spellEnd"/>
+      <w:r>
+        <w:rPr>
+          <w:sz w:val="24"/>
+          <w:szCs w:val="24"/>
+        </w:rPr>
+        <w:t xml:space="preserve"> depends on observed predictors –The </w:t>
+      </w:r>
+      <w:proofErr w:type="spellStart"/>
+      <w:r>
+        <w:rPr>
+          <w:sz w:val="24"/>
+          <w:szCs w:val="24"/>
+        </w:rPr>
+        <w:t>missingness</w:t>
+      </w:r>
+      <w:proofErr w:type="spellEnd"/>
+      <w:r>
+        <w:rPr>
+          <w:sz w:val="24"/>
+          <w:szCs w:val="24"/>
+        </w:rPr>
+        <w:t xml:space="preserve"> is not at random and depends on the observed values </w:t>
+      </w:r>
+    </w:p>
+    <w:p>
+      <w:pPr>
+        <w:pStyle w:val="Bodytext1stPara"/>
+        <w:rPr>
+          <w:sz w:val="24"/>
+          <w:szCs w:val="24"/>
+        </w:rPr>
+      </w:pPr>
+    </w:p>
+    <w:p>
+      <w:pPr>
+        <w:pStyle w:val="Bodytext1stPara"/>
+        <w:rPr>
+          <w:sz w:val="24"/>
+          <w:szCs w:val="24"/>
+        </w:rPr>
+      </w:pPr>
+      <w:r>
+        <w:rPr>
+          <w:sz w:val="24"/>
+          <w:szCs w:val="24"/>
+        </w:rPr>
+        <w:lastRenderedPageBreak/>
+        <w:t>The data set shows a patterns of missing at random</w:t>
+      </w:r>
+      <w:r>
+        <w:rPr>
+          <w:sz w:val="24"/>
+          <w:szCs w:val="24"/>
+        </w:rPr>
+        <w:t xml:space="preserve">, the probability of </w:t>
+      </w:r>
+      <w:proofErr w:type="spellStart"/>
+      <w:r>
+        <w:rPr>
+          <w:sz w:val="24"/>
+          <w:szCs w:val="24"/>
+        </w:rPr>
+        <w:t>missingness</w:t>
+      </w:r>
+      <w:proofErr w:type="spellEnd"/>
+      <w:r>
+        <w:rPr>
+          <w:sz w:val="24"/>
+          <w:szCs w:val="24"/>
+        </w:rPr>
+        <w:t xml:space="preserve"> is not the same for all the variables. </w:t>
+      </w:r>
+    </w:p>
+    <w:p>
+      <w:pPr>
+        <w:pStyle w:val="Bodytext1stPara"/>
+        <w:rPr>
+          <w:sz w:val="24"/>
+          <w:szCs w:val="24"/>
+        </w:rPr>
+      </w:pPr>
+    </w:p>
+    <w:p>
+      <w:pPr>
+        <w:pStyle w:val="Bodytext1stPara"/>
+        <w:rPr>
+          <w:sz w:val="24"/>
+          <w:szCs w:val="24"/>
+        </w:rPr>
+      </w:pPr>
+    </w:p>
+    <w:p>
+      <w:pPr>
+        <w:pStyle w:val="Bodytext1stPara"/>
+        <w:rPr>
+          <w:sz w:val="24"/>
+          <w:szCs w:val="24"/>
+        </w:rPr>
+      </w:pPr>
+    </w:p>
+    <w:p>
+      <w:pPr>
+        <w:pStyle w:val="Bodytext1stPara"/>
+        <w:rPr>
+          <w:sz w:val="24"/>
+          <w:szCs w:val="24"/>
+        </w:rPr>
+      </w:pPr>
+      <w:r>
+        <w:rPr>
+          <w:sz w:val="24"/>
+          <w:szCs w:val="24"/>
+        </w:rPr>
+        <w:t xml:space="preserve">Imputation Methods </w:t>
+      </w:r>
+    </w:p>
+    <w:p>
+      <w:pPr>
+        <w:pStyle w:val="Bodytext1stPara"/>
+        <w:rPr>
+          <w:sz w:val="24"/>
+          <w:szCs w:val="24"/>
+        </w:rPr>
+      </w:pPr>
+    </w:p>
+    <w:p>
+      <w:pPr>
+        <w:pStyle w:val="Bodytext1stPara"/>
+        <w:rPr>
+          <w:sz w:val="24"/>
+          <w:szCs w:val="24"/>
+        </w:rPr>
+      </w:pPr>
+      <w:r>
+        <w:rPr>
+          <w:sz w:val="24"/>
+          <w:szCs w:val="24"/>
+        </w:rPr>
+        <w:t xml:space="preserve">The imputation methods can be categorized as </w:t>
+      </w:r>
+    </w:p>
+    <w:p>
+      <w:pPr>
+        <w:pStyle w:val="Bodytext1stPara"/>
+        <w:rPr>
+          <w:sz w:val="24"/>
+          <w:szCs w:val="24"/>
+        </w:rPr>
+      </w:pPr>
+      <w:r>
+        <w:rPr>
+          <w:sz w:val="24"/>
+          <w:szCs w:val="24"/>
+        </w:rPr>
+        <w:t xml:space="preserve">Simple imputation </w:t>
+      </w:r>
+    </w:p>
+    <w:p>
+      <w:pPr>
+        <w:pStyle w:val="Bodytext1stPara"/>
+        <w:rPr>
+          <w:sz w:val="24"/>
+          <w:szCs w:val="24"/>
+        </w:rPr>
+      </w:pPr>
+      <w:r>
+        <w:rPr>
+          <w:sz w:val="24"/>
+          <w:szCs w:val="24"/>
+        </w:rPr>
+        <w:t xml:space="preserve">Multiple imputations </w:t>
+      </w:r>
+    </w:p>
+    <w:p>
+      <w:pPr>
+        <w:pStyle w:val="Bodytext1stPara"/>
+        <w:rPr>
+          <w:sz w:val="24"/>
+          <w:szCs w:val="24"/>
+        </w:rPr>
+      </w:pPr>
+    </w:p>
+    <w:p>
+      <w:pPr>
+        <w:pStyle w:val="Bodytext1stPara"/>
+        <w:rPr>
+          <w:sz w:val="24"/>
+          <w:szCs w:val="24"/>
+        </w:rPr>
+      </w:pPr>
+      <w:r>
+        <w:rPr>
+          <w:sz w:val="24"/>
+          <w:szCs w:val="24"/>
+        </w:rPr>
+        <w:t xml:space="preserve">The methods can be further categorized as approaches, which keep all the data, and approaches will remove records with missing data. </w:t>
+      </w:r>
+    </w:p>
+    <w:p>
+      <w:pPr>
+        <w:pStyle w:val="Bodytext1stPara"/>
+        <w:rPr>
+          <w:sz w:val="24"/>
+          <w:szCs w:val="24"/>
+        </w:rPr>
+      </w:pPr>
+    </w:p>
+    <w:p>
+      <w:pPr>
+        <w:pStyle w:val="Bodytext1stPara"/>
+        <w:rPr>
+          <w:sz w:val="24"/>
+          <w:szCs w:val="24"/>
+        </w:rPr>
+      </w:pPr>
+      <w:r>
+        <w:rPr>
+          <w:sz w:val="24"/>
+          <w:szCs w:val="24"/>
+        </w:rPr>
+        <w:t xml:space="preserve">Simple imputation </w:t>
+      </w:r>
+    </w:p>
+    <w:p>
+      <w:pPr>
+        <w:pStyle w:val="Bodytext1stPara"/>
+        <w:rPr>
+          <w:sz w:val="24"/>
+          <w:szCs w:val="24"/>
+        </w:rPr>
+      </w:pPr>
+      <w:r>
+        <w:rPr>
+          <w:sz w:val="24"/>
+          <w:szCs w:val="24"/>
+        </w:rPr>
+        <w:t xml:space="preserve">Complete case Analysis </w:t>
+      </w:r>
+    </w:p>
+    <w:p>
+      <w:pPr>
+        <w:pStyle w:val="Bodytext1stPara"/>
+        <w:rPr>
+          <w:sz w:val="24"/>
+          <w:szCs w:val="24"/>
+        </w:rPr>
+      </w:pPr>
+    </w:p>
+    <w:p>
+      <w:pPr>
+        <w:pStyle w:val="Bodytext1stPara"/>
+        <w:rPr>
+          <w:sz w:val="24"/>
+          <w:szCs w:val="24"/>
+        </w:rPr>
+      </w:pPr>
+      <w:r>
+        <w:rPr>
+          <w:sz w:val="24"/>
+          <w:szCs w:val="24"/>
+        </w:rPr>
+        <w:t xml:space="preserve">In the method the records with missing data is completely ignored. This method will have </w:t>
+      </w:r>
+      <w:proofErr w:type="gramStart"/>
+      <w:r>
+        <w:rPr>
+          <w:sz w:val="24"/>
+          <w:szCs w:val="24"/>
+        </w:rPr>
+        <w:t>bias</w:t>
+      </w:r>
+      <w:proofErr w:type="gramEnd"/>
+      <w:r>
+        <w:rPr>
+          <w:sz w:val="24"/>
+          <w:szCs w:val="24"/>
+        </w:rPr>
+        <w:t xml:space="preserve"> as certain good responses with missing values will be ignored </w:t>
+      </w:r>
+    </w:p>
+    <w:p>
+      <w:pPr>
+        <w:pStyle w:val="Bodytext1stPara"/>
+        <w:rPr>
+          <w:sz w:val="24"/>
+          <w:szCs w:val="24"/>
+        </w:rPr>
+      </w:pPr>
+    </w:p>
+    <w:p>
+      <w:pPr>
+        <w:pStyle w:val="Bodytext1stPara"/>
+        <w:rPr>
+          <w:sz w:val="24"/>
+          <w:szCs w:val="24"/>
+        </w:rPr>
+      </w:pPr>
+      <w:r>
+        <w:rPr>
+          <w:sz w:val="24"/>
+          <w:szCs w:val="24"/>
+        </w:rPr>
+        <w:t xml:space="preserve">&lt;Fill from 2ds&gt; </w:t>
+      </w:r>
+    </w:p>
+    <w:p>
+      <w:pPr>
+        <w:pStyle w:val="Bodytext1stPara"/>
+        <w:rPr>
+          <w:sz w:val="24"/>
+          <w:szCs w:val="24"/>
+        </w:rPr>
+      </w:pPr>
+    </w:p>
+    <w:p>
+      <w:pPr>
+        <w:pStyle w:val="Bodytext1stPara"/>
+        <w:rPr>
+          <w:sz w:val="24"/>
+          <w:szCs w:val="24"/>
+        </w:rPr>
+      </w:pPr>
+      <w:r>
+        <w:rPr>
+          <w:sz w:val="24"/>
+          <w:szCs w:val="24"/>
+        </w:rPr>
+        <w:t>The dataset is highly co related but there are certain attributes, which will qualify for simple imputation methods and will not affect the overall predictability of the model.</w:t>
+      </w:r>
+    </w:p>
+    <w:p>
+      <w:pPr>
+        <w:pStyle w:val="Bodytext1stPara"/>
+        <w:rPr>
+          <w:sz w:val="24"/>
+          <w:szCs w:val="24"/>
+        </w:rPr>
+      </w:pPr>
+    </w:p>
+    <w:p>
+      <w:pPr>
+        <w:pStyle w:val="Bodytext1stPara"/>
+        <w:rPr>
+          <w:sz w:val="24"/>
+          <w:szCs w:val="24"/>
+        </w:rPr>
+      </w:pPr>
+    </w:p>
+    <w:p>
+      <w:pPr>
+        <w:pStyle w:val="Bodytext1stPara"/>
+        <w:rPr>
+          <w:sz w:val="24"/>
+          <w:szCs w:val="24"/>
+        </w:rPr>
+      </w:pPr>
+    </w:p>
+    <w:p>
+      <w:pPr>
+        <w:pStyle w:val="Bodytext1stPara"/>
+        <w:rPr>
+          <w:sz w:val="24"/>
+          <w:szCs w:val="24"/>
+        </w:rPr>
+      </w:pPr>
       <w:r>
         <w:rPr>
           <w:sz w:val="24"/>
@@ -1349,6 +1888,164 @@
           <w:szCs w:val="24"/>
         </w:rPr>
         <w:t>The only disadvantage of the imputation model is the team now has to consider both the analysis model and imputation model.</w:t>
+      </w:r>
+    </w:p>
+    <w:p>
+      <w:pPr>
+        <w:pStyle w:val="Bodytext1stPara"/>
+        <w:rPr>
+          <w:sz w:val="24"/>
+          <w:szCs w:val="24"/>
+        </w:rPr>
+      </w:pPr>
+    </w:p>
+    <w:p>
+      <w:pPr>
+        <w:pStyle w:val="Bodytext1stPara"/>
+        <w:rPr>
+          <w:sz w:val="24"/>
+          <w:szCs w:val="24"/>
+        </w:rPr>
+      </w:pPr>
+      <w:r>
+        <w:rPr>
+          <w:sz w:val="24"/>
+          <w:szCs w:val="24"/>
+        </w:rPr>
+        <w:t>Multiple data sets approach</w:t>
+      </w:r>
+    </w:p>
+    <w:p>
+      <w:pPr>
+        <w:pStyle w:val="Bodytext1stPara"/>
+        <w:rPr>
+          <w:sz w:val="24"/>
+          <w:szCs w:val="24"/>
+        </w:rPr>
+      </w:pPr>
+    </w:p>
+    <w:p>
+      <w:pPr>
+        <w:pStyle w:val="Bodytext1stPara"/>
+        <w:rPr>
+          <w:sz w:val="24"/>
+          <w:szCs w:val="24"/>
+        </w:rPr>
+      </w:pPr>
+      <w:r>
+        <w:rPr>
+          <w:sz w:val="24"/>
+          <w:szCs w:val="24"/>
+        </w:rPr>
+        <w:t xml:space="preserve">There are two approaches they are </w:t>
+      </w:r>
+    </w:p>
+    <w:p>
+      <w:pPr>
+        <w:pStyle w:val="Bodytext1stPara"/>
+        <w:rPr>
+          <w:sz w:val="24"/>
+          <w:szCs w:val="24"/>
+        </w:rPr>
+      </w:pPr>
+      <w:proofErr w:type="spellStart"/>
+      <w:r>
+        <w:rPr>
+          <w:sz w:val="24"/>
+          <w:szCs w:val="24"/>
+        </w:rPr>
+        <w:t>Maximimum</w:t>
+      </w:r>
+      <w:proofErr w:type="spellEnd"/>
+      <w:r>
+        <w:rPr>
+          <w:sz w:val="24"/>
+          <w:szCs w:val="24"/>
+        </w:rPr>
+        <w:t xml:space="preserve"> likelihood estimation</w:t>
+      </w:r>
+    </w:p>
+    <w:p>
+      <w:pPr>
+        <w:pStyle w:val="Bodytext1stPara"/>
+        <w:rPr>
+          <w:sz w:val="24"/>
+          <w:szCs w:val="24"/>
+        </w:rPr>
+      </w:pPr>
+      <w:r>
+        <w:rPr>
+          <w:sz w:val="24"/>
+          <w:szCs w:val="24"/>
+        </w:rPr>
+        <w:t xml:space="preserve">Multiple </w:t>
+      </w:r>
+      <w:proofErr w:type="gramStart"/>
+      <w:r>
+        <w:rPr>
+          <w:sz w:val="24"/>
+          <w:szCs w:val="24"/>
+        </w:rPr>
+        <w:t>imputation</w:t>
+      </w:r>
+      <w:proofErr w:type="gramEnd"/>
+    </w:p>
+    <w:p>
+      <w:pPr>
+        <w:pStyle w:val="Bodytext1stPara"/>
+        <w:rPr>
+          <w:sz w:val="24"/>
+          <w:szCs w:val="24"/>
+        </w:rPr>
+      </w:pPr>
+    </w:p>
+    <w:p>
+      <w:pPr>
+        <w:pStyle w:val="Bodytext1stPara"/>
+        <w:rPr>
+          <w:sz w:val="24"/>
+          <w:szCs w:val="24"/>
+        </w:rPr>
+      </w:pPr>
+      <w:r>
+        <w:rPr>
+          <w:sz w:val="24"/>
+          <w:szCs w:val="24"/>
+        </w:rPr>
+        <w:t xml:space="preserve">Maximum likelihood estimation </w:t>
+      </w:r>
+    </w:p>
+    <w:p>
+      <w:pPr>
+        <w:pStyle w:val="Bodytext1stPara"/>
+        <w:rPr>
+          <w:sz w:val="24"/>
+          <w:szCs w:val="24"/>
+        </w:rPr>
+      </w:pPr>
+      <w:r>
+        <w:rPr>
+          <w:sz w:val="24"/>
+          <w:szCs w:val="24"/>
+        </w:rPr>
+        <w:lastRenderedPageBreak/>
+        <w:t xml:space="preserve">The maximum likelihood estimation does not create multiple data sets like the multiple imputation method. The method estimates the missing value based on the available attributes. This approach fits linear models very well. The approach estimates the values based on a range of values. </w:t>
+      </w:r>
+    </w:p>
+    <w:p>
+      <w:pPr>
+        <w:pStyle w:val="Bodytext1stPara"/>
+        <w:rPr>
+          <w:sz w:val="24"/>
+          <w:szCs w:val="24"/>
+        </w:rPr>
+      </w:pPr>
+      <w:r>
+        <w:rPr>
+          <w:sz w:val="24"/>
+          <w:szCs w:val="24"/>
+        </w:rPr>
+        <w:t>&lt;&lt;Add SAS output&gt;&gt;</w:t>
       </w:r>
     </w:p>
     <w:p>
@@ -1441,8 +2138,9 @@
           <w:sz w:val="24"/>
           <w:szCs w:val="24"/>
         </w:rPr>
+        <w:lastRenderedPageBreak/>
         <w:pict w14:anchorId="444D19F8">
-          <v:shape id="_x0000_i1028" type="#_x0000_t75" style="width:467.35pt;height:512pt">
+          <v:shape id="_x0000_i1027" type="#_x0000_t75" style="width:467.35pt;height:512pt">
             <v:imagedata r:id="rId9" o:title="InitialRegression"/>
           </v:shape>
         </w:pict>
@@ -1533,6 +2231,7 @@
         <w:pStyle w:val="Heading2"/>
       </w:pPr>
       <w:r>
+        <w:lastRenderedPageBreak/>
         <w:t xml:space="preserve">Step 1 – Create the Data Sets </w:t>
       </w:r>
     </w:p>
@@ -1556,7 +2255,7 @@
           <w:szCs w:val="24"/>
         </w:rPr>
         <w:pict w14:anchorId="3593A9D4">
-          <v:shape id="_x0000_i1038" type="#_x0000_t75" style="width:465.35pt;height:424pt">
+          <v:shape id="_x0000_i1028" type="#_x0000_t75" style="width:465.35pt;height:424pt">
             <v:imagedata r:id="rId10" o:title="MIProcedre"/>
           </v:shape>
         </w:pict>
@@ -1599,7 +2298,7 @@
       <w:r>
         <w:lastRenderedPageBreak/>
         <w:pict w14:anchorId="2B55DDE1">
-          <v:shape id="_x0000_i1040" type="#_x0000_t75" style="width:468pt;height:340pt">
+          <v:shape id="_x0000_i1029" type="#_x0000_t75" style="width:468pt;height:340pt">
             <v:imagedata r:id="rId11" o:title="ParameterAndVarianceImputation"/>
           </v:shape>
         </w:pict>
@@ -1717,7 +2416,7 @@
         </w:rPr>
         <w:lastRenderedPageBreak/>
         <w:pict w14:anchorId="14BAD226">
-          <v:shape id="_x0000_i1042" type="#_x0000_t75" style="width:467.35pt;height:561.35pt">
+          <v:shape id="_x0000_i1030" type="#_x0000_t75" style="width:467.35pt;height:561.35pt">
             <v:imagedata r:id="rId12" o:title="imputation1"/>
           </v:shape>
         </w:pict>
@@ -1760,7 +2459,7 @@
       <w:r>
         <w:lastRenderedPageBreak/>
         <w:pict w14:anchorId="1D88F9A5">
-          <v:shape id="_x0000_i1044" type="#_x0000_t75" style="width:467.35pt;height:508pt">
+          <v:shape id="_x0000_i1031" type="#_x0000_t75" style="width:467.35pt;height:508pt">
             <v:imagedata r:id="rId13" o:title="imputation2"/>
           </v:shape>
         </w:pict>
@@ -1815,7 +2514,7 @@
         </w:rPr>
         <w:lastRenderedPageBreak/>
         <w:pict w14:anchorId="21EB9BBD">
-          <v:shape id="_x0000_i1046" type="#_x0000_t75" style="width:468pt;height:510.65pt">
+          <v:shape id="_x0000_i1032" type="#_x0000_t75" style="width:468pt;height:510.65pt">
             <v:imagedata r:id="rId14" o:title="imputation3"/>
           </v:shape>
         </w:pict>
@@ -1858,7 +2557,7 @@
       <w:r>
         <w:lastRenderedPageBreak/>
         <w:pict w14:anchorId="567ED595">
-          <v:shape id="_x0000_i1048" type="#_x0000_t75" style="width:467.35pt;height:490.65pt">
+          <v:shape id="_x0000_i1033" type="#_x0000_t75" style="width:467.35pt;height:490.65pt">
             <v:imagedata r:id="rId15" o:title="imputation4"/>
           </v:shape>
         </w:pict>
@@ -1901,7 +2600,7 @@
       <w:r>
         <w:lastRenderedPageBreak/>
         <w:pict w14:anchorId="4BC4B3A3">
-          <v:shape id="_x0000_i1050" type="#_x0000_t75" style="width:470pt;height:533.35pt">
+          <v:shape id="_x0000_i1034" type="#_x0000_t75" style="width:470pt;height:533.35pt">
             <v:imagedata r:id="rId16" o:title="imputation5"/>
           </v:shape>
         </w:pict>
@@ -2016,7 +2715,7 @@
           <w:szCs w:val="24"/>
         </w:rPr>
         <w:pict w14:anchorId="3912B6D5">
-          <v:shape id="_x0000_i1052" type="#_x0000_t75" style="width:466.65pt;height:326.65pt">
+          <v:shape id="_x0000_i1035" type="#_x0000_t75" style="width:466.65pt;height:326.65pt">
             <v:imagedata r:id="rId17" o:title="combinedAnalysis1"/>
           </v:shape>
         </w:pict>
@@ -2060,7 +2759,7 @@
       </w:pPr>
       <w:r>
         <w:pict w14:anchorId="629F2ECB">
-          <v:shape id="_x0000_i1054" type="#_x0000_t75" style="width:466.65pt;height:204.65pt">
+          <v:shape id="_x0000_i1036" type="#_x0000_t75" style="width:466.65pt;height:204.65pt">
             <v:imagedata r:id="rId18" o:title="combinedAnalysis2"/>
           </v:shape>
         </w:pict>
@@ -2154,7 +2853,7 @@
           <w:szCs w:val="24"/>
         </w:rPr>
         <w:pict w14:anchorId="2BF905A7">
-          <v:shape id="_x0000_i1056" type="#_x0000_t75" style="width:468pt;height:414pt">
+          <v:shape id="_x0000_i1037" type="#_x0000_t75" style="width:468pt;height:414pt">
             <v:imagedata r:id="rId19" o:title="scatterPlotonimputed"/>
           </v:shape>
         </w:pict>
@@ -2236,7 +2935,6 @@
           <w:szCs w:val="24"/>
         </w:rPr>
       </w:pPr>
-      <w:bookmarkStart w:id="0" w:name="_GoBack"/>
       <w:r>
         <w:rPr>
           <w:rFonts w:ascii="Arial" w:hAnsi="Arial" w:cs="Arial"/>
@@ -2247,7 +2945,6 @@
         <w:t>SAS Code</w:t>
       </w:r>
     </w:p>
-    <w:bookmarkEnd w:id="0"/>
     <w:p>
       <w:pPr>
         <w:pStyle w:val="Bodytext1stPara"/>
@@ -4292,6 +4989,7 @@
   <w:style w:type="character" w:default="1" w:styleId="DefaultParagraphFont">
     <w:name w:val="Default Paragraph Font"/>
     <w:uiPriority w:val="1"/>
+    <w:semiHidden/>
     <w:unhideWhenUsed/>
   </w:style>
   <w:style w:type="table" w:default="1" w:styleId="TableNormal">
@@ -5052,7 +5750,7 @@
   <a:extraClrSchemeLst/>
   <a:extLst>
     <a:ext uri="{05A4C25C-085E-4340-85A3-A5531E510DB2}">
-      <thm15:themeFamily xmlns="" xmlns:thm15="http://schemas.microsoft.com/office/thememl/2012/main" name="Office Theme" id="{62F939B6-93AF-4DB8-9C6B-D6C7DFDC589F}" vid="{4A3C46E8-61CC-4603-A589-7422A47A8E4A}"/>
+      <thm15:themeFamily xmlns:thm15="http://schemas.microsoft.com/office/thememl/2012/main" xmlns="" name="Office Theme" id="{62F939B6-93AF-4DB8-9C6B-D6C7DFDC589F}" vid="{4A3C46E8-61CC-4603-A589-7422A47A8E4A}"/>
     </a:ext>
   </a:extLst>
 </a:theme>
@@ -5063,7 +5761,7 @@
 </file>
 
 <file path=customXml/itemProps1.xml><?xml version="1.0" encoding="utf-8"?>
-<ds:datastoreItem xmlns:ds="http://schemas.openxmlformats.org/officeDocument/2006/customXml" ds:itemID="{C014A779-56E7-B643-BB9F-21B7ECD20CC8}">
+<ds:datastoreItem xmlns:ds="http://schemas.openxmlformats.org/officeDocument/2006/customXml" ds:itemID="{F96D78E6-76EE-E24C-AF45-A1AABFF68232}">
   <ds:schemaRefs>
     <ds:schemaRef ds:uri="http://schemas.openxmlformats.org/officeDocument/2006/bibliography"/>
   </ds:schemaRefs>

</xml_diff>

<commit_message>
formatting and removed SAS Code
</commit_message>
<xml_diff>
--- a/CaseStudy1_CarMPG.docx
+++ b/CaseStudy1_CarMPG.docx
@@ -89,7 +89,7 @@
           <w:sz w:val="24"/>
           <w:szCs w:val="24"/>
         </w:rPr>
-        <w:t>ABSTRACT (Subhead style 1: Arial, Size 12, Bold, ALL CAPS)</w:t>
+        <w:t xml:space="preserve">ABSTRACT </w:t>
       </w:r>
     </w:p>
     <w:p>
@@ -767,25 +767,15 @@
                 <w:sz w:val="24"/>
                 <w:szCs w:val="24"/>
               </w:rPr>
-              <w:t xml:space="preserve">The Engine </w:t>
+              <w:t>The Engine type</w:t>
             </w:r>
-            <w:proofErr w:type="gramStart"/>
             <w:r>
               <w:rPr>
                 <w:rFonts w:ascii="Times New Roman" w:hAnsi="Times New Roman"/>
                 <w:sz w:val="24"/>
                 <w:szCs w:val="24"/>
               </w:rPr>
-              <w:t>type ,</w:t>
-            </w:r>
-            <w:proofErr w:type="gramEnd"/>
-            <w:r>
-              <w:rPr>
-                <w:rFonts w:ascii="Times New Roman" w:hAnsi="Times New Roman"/>
-                <w:sz w:val="24"/>
-                <w:szCs w:val="24"/>
-              </w:rPr>
-              <w:t xml:space="preserve"> the type of engine could be a V4 or V6</w:t>
+              <w:t>, the type of engine could be a V4 or V6</w:t>
             </w:r>
           </w:p>
         </w:tc>
@@ -793,15 +783,10 @@
     </w:tbl>
     <w:p>
       <w:r>
-        <w:t xml:space="preserve">Table </w:t>
-      </w:r>
-      <w:proofErr w:type="gramStart"/>
-      <w:r>
-        <w:t>1 :</w:t>
-      </w:r>
-      <w:proofErr w:type="gramEnd"/>
-      <w:r>
-        <w:t xml:space="preserve"> Data attributes </w:t>
+        <w:t>Table 1</w:t>
+      </w:r>
+      <w:r>
+        <w:t xml:space="preserve">: Data attributes </w:t>
       </w:r>
     </w:p>
     <w:p/>
@@ -844,14 +829,27 @@
       <w:r>
         <w:t xml:space="preserve">Figure </w:t>
       </w:r>
-      <w:fldSimple w:instr=" SEQ Figure \* ARABIC ">
-        <w:r>
-          <w:rPr>
-            <w:noProof/>
-          </w:rPr>
-          <w:t>1</w:t>
-        </w:r>
-      </w:fldSimple>
+      <w:r>
+        <w:fldChar w:fldCharType="begin"/>
+      </w:r>
+      <w:r>
+        <w:instrText xml:space="preserve"> SEQ Figure \* ARABIC </w:instrText>
+      </w:r>
+      <w:r>
+        <w:fldChar w:fldCharType="separate"/>
+      </w:r>
+      <w:r>
+        <w:rPr>
+          <w:noProof/>
+        </w:rPr>
+        <w:t>1</w:t>
+      </w:r>
+      <w:r>
+        <w:rPr>
+          <w:noProof/>
+        </w:rPr>
+        <w:fldChar w:fldCharType="end"/>
+      </w:r>
       <w:proofErr w:type="gramStart"/>
       <w:r>
         <w:t xml:space="preserve"> :</w:t>
@@ -1242,14 +1240,27 @@
       <w:r>
         <w:t xml:space="preserve">Figure </w:t>
       </w:r>
-      <w:fldSimple w:instr=" SEQ Figure \* ARABIC ">
-        <w:r>
-          <w:rPr>
-            <w:noProof/>
-          </w:rPr>
-          <w:t>2</w:t>
-        </w:r>
-      </w:fldSimple>
+      <w:r>
+        <w:fldChar w:fldCharType="begin"/>
+      </w:r>
+      <w:r>
+        <w:instrText xml:space="preserve"> SEQ Figure \* ARABIC </w:instrText>
+      </w:r>
+      <w:r>
+        <w:fldChar w:fldCharType="separate"/>
+      </w:r>
+      <w:r>
+        <w:rPr>
+          <w:noProof/>
+        </w:rPr>
+        <w:t>2</w:t>
+      </w:r>
+      <w:r>
+        <w:rPr>
+          <w:noProof/>
+        </w:rPr>
+        <w:fldChar w:fldCharType="end"/>
+      </w:r>
       <w:proofErr w:type="gramStart"/>
       <w:r>
         <w:t xml:space="preserve"> :</w:t>
@@ -1285,678 +1296,676 @@
           <w:szCs w:val="24"/>
         </w:rPr>
       </w:pPr>
+    </w:p>
+    <w:p>
+      <w:pPr>
+        <w:pStyle w:val="Bodytext1stPara"/>
+        <w:rPr>
+          <w:sz w:val="24"/>
+          <w:szCs w:val="24"/>
+        </w:rPr>
+      </w:pPr>
+    </w:p>
+    <w:p>
+      <w:pPr>
+        <w:pStyle w:val="Bodytext1stPara"/>
+        <w:rPr>
+          <w:sz w:val="24"/>
+          <w:szCs w:val="24"/>
+        </w:rPr>
+      </w:pPr>
+    </w:p>
+    <w:p>
+      <w:pPr>
+        <w:pStyle w:val="Bodytext1stPara"/>
+        <w:rPr>
+          <w:sz w:val="24"/>
+          <w:szCs w:val="24"/>
+        </w:rPr>
+      </w:pPr>
+      <w:r>
+        <w:rPr>
+          <w:sz w:val="24"/>
+          <w:szCs w:val="24"/>
+        </w:rPr>
+        <w:t>Missing data pattern</w:t>
+      </w:r>
+    </w:p>
+    <w:p>
+      <w:pPr>
+        <w:pStyle w:val="Bodytext1stPara"/>
+        <w:rPr>
+          <w:sz w:val="24"/>
+          <w:szCs w:val="24"/>
+        </w:rPr>
+      </w:pPr>
+    </w:p>
+    <w:p>
+      <w:pPr>
+        <w:pStyle w:val="Bodytext1stPara"/>
+        <w:rPr>
+          <w:sz w:val="24"/>
+          <w:szCs w:val="24"/>
+        </w:rPr>
+      </w:pPr>
+      <w:r>
+        <w:rPr>
+          <w:sz w:val="24"/>
+          <w:szCs w:val="24"/>
+        </w:rPr>
+        <w:t xml:space="preserve">There are four data missing mechanisms </w:t>
+      </w:r>
+    </w:p>
+    <w:p>
+      <w:pPr>
+        <w:pStyle w:val="Bodytext1stPara"/>
+        <w:rPr>
+          <w:sz w:val="24"/>
+          <w:szCs w:val="24"/>
+        </w:rPr>
+      </w:pPr>
+      <w:proofErr w:type="spellStart"/>
+      <w:r>
+        <w:rPr>
+          <w:sz w:val="24"/>
+          <w:szCs w:val="24"/>
+        </w:rPr>
+        <w:t>Missingness</w:t>
+      </w:r>
+      <w:proofErr w:type="spellEnd"/>
+      <w:r>
+        <w:rPr>
+          <w:sz w:val="24"/>
+          <w:szCs w:val="24"/>
+        </w:rPr>
+        <w:t xml:space="preserve"> completely at random  - The probability of </w:t>
+      </w:r>
+      <w:proofErr w:type="spellStart"/>
+      <w:r>
+        <w:rPr>
+          <w:sz w:val="24"/>
+          <w:szCs w:val="24"/>
+        </w:rPr>
+        <w:t>missingness</w:t>
+      </w:r>
+      <w:proofErr w:type="spellEnd"/>
+      <w:r>
+        <w:rPr>
+          <w:sz w:val="24"/>
+          <w:szCs w:val="24"/>
+        </w:rPr>
+        <w:t xml:space="preserve"> is the same for all variables </w:t>
+      </w:r>
+    </w:p>
+    <w:p>
+      <w:pPr>
+        <w:pStyle w:val="Bodytext1stPara"/>
+        <w:rPr>
+          <w:sz w:val="24"/>
+          <w:szCs w:val="24"/>
+        </w:rPr>
+      </w:pPr>
+      <w:proofErr w:type="spellStart"/>
+      <w:r>
+        <w:rPr>
+          <w:sz w:val="24"/>
+          <w:szCs w:val="24"/>
+        </w:rPr>
+        <w:t>Missingness</w:t>
+      </w:r>
+      <w:proofErr w:type="spellEnd"/>
+      <w:r>
+        <w:rPr>
+          <w:sz w:val="24"/>
+          <w:szCs w:val="24"/>
+        </w:rPr>
+        <w:t xml:space="preserve"> at random  - The probability of </w:t>
+      </w:r>
+      <w:proofErr w:type="spellStart"/>
+      <w:r>
+        <w:rPr>
+          <w:sz w:val="24"/>
+          <w:szCs w:val="24"/>
+        </w:rPr>
+        <w:t>missingness</w:t>
+      </w:r>
+      <w:proofErr w:type="spellEnd"/>
+      <w:r>
+        <w:rPr>
+          <w:sz w:val="24"/>
+          <w:szCs w:val="24"/>
+        </w:rPr>
+        <w:t xml:space="preserve"> is not the same for all variables </w:t>
+      </w:r>
+    </w:p>
+    <w:p>
+      <w:pPr>
+        <w:pStyle w:val="Bodytext1stPara"/>
+        <w:rPr>
+          <w:sz w:val="24"/>
+          <w:szCs w:val="24"/>
+        </w:rPr>
+      </w:pPr>
+      <w:proofErr w:type="spellStart"/>
+      <w:r>
+        <w:rPr>
+          <w:sz w:val="24"/>
+          <w:szCs w:val="24"/>
+        </w:rPr>
+        <w:t>Missingness</w:t>
+      </w:r>
+      <w:proofErr w:type="spellEnd"/>
+      <w:r>
+        <w:rPr>
+          <w:sz w:val="24"/>
+          <w:szCs w:val="24"/>
+        </w:rPr>
+        <w:t xml:space="preserve"> depends on observed predictors –The </w:t>
+      </w:r>
+      <w:proofErr w:type="spellStart"/>
+      <w:r>
+        <w:rPr>
+          <w:sz w:val="24"/>
+          <w:szCs w:val="24"/>
+        </w:rPr>
+        <w:t>missingness</w:t>
+      </w:r>
+      <w:proofErr w:type="spellEnd"/>
+      <w:r>
+        <w:rPr>
+          <w:sz w:val="24"/>
+          <w:szCs w:val="24"/>
+        </w:rPr>
+        <w:t xml:space="preserve"> is not at random and depends on the observed values </w:t>
+      </w:r>
+    </w:p>
+    <w:p>
+      <w:pPr>
+        <w:pStyle w:val="Bodytext1stPara"/>
+        <w:rPr>
+          <w:sz w:val="24"/>
+          <w:szCs w:val="24"/>
+        </w:rPr>
+      </w:pPr>
+    </w:p>
+    <w:p>
+      <w:pPr>
+        <w:pStyle w:val="Bodytext1stPara"/>
+        <w:rPr>
+          <w:sz w:val="24"/>
+          <w:szCs w:val="24"/>
+        </w:rPr>
+      </w:pPr>
+      <w:r>
+        <w:rPr>
+          <w:sz w:val="24"/>
+          <w:szCs w:val="24"/>
+        </w:rPr>
+        <w:lastRenderedPageBreak/>
+        <w:t>The data set shows a patterns of missing at random</w:t>
+      </w:r>
+      <w:r>
+        <w:rPr>
+          <w:sz w:val="24"/>
+          <w:szCs w:val="24"/>
+        </w:rPr>
+        <w:t xml:space="preserve">, the probability of </w:t>
+      </w:r>
+      <w:proofErr w:type="spellStart"/>
+      <w:r>
+        <w:rPr>
+          <w:sz w:val="24"/>
+          <w:szCs w:val="24"/>
+        </w:rPr>
+        <w:t>missingness</w:t>
+      </w:r>
+      <w:proofErr w:type="spellEnd"/>
+      <w:r>
+        <w:rPr>
+          <w:sz w:val="24"/>
+          <w:szCs w:val="24"/>
+        </w:rPr>
+        <w:t xml:space="preserve"> is not the same for all the variables. </w:t>
+      </w:r>
+    </w:p>
+    <w:p>
+      <w:pPr>
+        <w:pStyle w:val="Bodytext1stPara"/>
+        <w:rPr>
+          <w:sz w:val="24"/>
+          <w:szCs w:val="24"/>
+        </w:rPr>
+      </w:pPr>
+    </w:p>
+    <w:p>
+      <w:pPr>
+        <w:pStyle w:val="Bodytext1stPara"/>
+        <w:rPr>
+          <w:sz w:val="24"/>
+          <w:szCs w:val="24"/>
+        </w:rPr>
+      </w:pPr>
+    </w:p>
+    <w:p>
+      <w:pPr>
+        <w:pStyle w:val="Bodytext1stPara"/>
+        <w:rPr>
+          <w:sz w:val="24"/>
+          <w:szCs w:val="24"/>
+        </w:rPr>
+      </w:pPr>
+    </w:p>
+    <w:p>
+      <w:pPr>
+        <w:pStyle w:val="Bodytext1stPara"/>
+        <w:rPr>
+          <w:sz w:val="24"/>
+          <w:szCs w:val="24"/>
+        </w:rPr>
+      </w:pPr>
+      <w:r>
+        <w:rPr>
+          <w:sz w:val="24"/>
+          <w:szCs w:val="24"/>
+        </w:rPr>
+        <w:t xml:space="preserve">Imputation Methods </w:t>
+      </w:r>
+    </w:p>
+    <w:p>
+      <w:pPr>
+        <w:pStyle w:val="Bodytext1stPara"/>
+        <w:rPr>
+          <w:sz w:val="24"/>
+          <w:szCs w:val="24"/>
+        </w:rPr>
+      </w:pPr>
+    </w:p>
+    <w:p>
+      <w:pPr>
+        <w:pStyle w:val="Bodytext1stPara"/>
+        <w:rPr>
+          <w:sz w:val="24"/>
+          <w:szCs w:val="24"/>
+        </w:rPr>
+      </w:pPr>
+      <w:r>
+        <w:rPr>
+          <w:sz w:val="24"/>
+          <w:szCs w:val="24"/>
+        </w:rPr>
+        <w:t xml:space="preserve">The imputation methods can be categorized as </w:t>
+      </w:r>
+    </w:p>
+    <w:p>
+      <w:pPr>
+        <w:pStyle w:val="Bodytext1stPara"/>
+        <w:rPr>
+          <w:sz w:val="24"/>
+          <w:szCs w:val="24"/>
+        </w:rPr>
+      </w:pPr>
+      <w:r>
+        <w:rPr>
+          <w:sz w:val="24"/>
+          <w:szCs w:val="24"/>
+        </w:rPr>
+        <w:t xml:space="preserve">Simple imputation </w:t>
+      </w:r>
+    </w:p>
+    <w:p>
+      <w:pPr>
+        <w:pStyle w:val="Bodytext1stPara"/>
+        <w:rPr>
+          <w:sz w:val="24"/>
+          <w:szCs w:val="24"/>
+        </w:rPr>
+      </w:pPr>
+      <w:r>
+        <w:rPr>
+          <w:sz w:val="24"/>
+          <w:szCs w:val="24"/>
+        </w:rPr>
+        <w:t xml:space="preserve">Multiple imputations </w:t>
+      </w:r>
+    </w:p>
+    <w:p>
+      <w:pPr>
+        <w:pStyle w:val="Bodytext1stPara"/>
+        <w:rPr>
+          <w:sz w:val="24"/>
+          <w:szCs w:val="24"/>
+        </w:rPr>
+      </w:pPr>
+    </w:p>
+    <w:p>
+      <w:pPr>
+        <w:pStyle w:val="Bodytext1stPara"/>
+        <w:rPr>
+          <w:sz w:val="24"/>
+          <w:szCs w:val="24"/>
+        </w:rPr>
+      </w:pPr>
+      <w:r>
+        <w:rPr>
+          <w:sz w:val="24"/>
+          <w:szCs w:val="24"/>
+        </w:rPr>
+        <w:t xml:space="preserve">The methods can be further categorized as approaches, which keep all the data, and approaches will remove records with missing data. </w:t>
+      </w:r>
+    </w:p>
+    <w:p>
+      <w:pPr>
+        <w:pStyle w:val="Bodytext1stPara"/>
+        <w:rPr>
+          <w:sz w:val="24"/>
+          <w:szCs w:val="24"/>
+        </w:rPr>
+      </w:pPr>
+    </w:p>
+    <w:p>
+      <w:pPr>
+        <w:pStyle w:val="Bodytext1stPara"/>
+        <w:rPr>
+          <w:sz w:val="24"/>
+          <w:szCs w:val="24"/>
+        </w:rPr>
+      </w:pPr>
+      <w:r>
+        <w:rPr>
+          <w:sz w:val="24"/>
+          <w:szCs w:val="24"/>
+        </w:rPr>
+        <w:t xml:space="preserve">Simple imputation </w:t>
+      </w:r>
+    </w:p>
+    <w:p>
+      <w:pPr>
+        <w:pStyle w:val="Bodytext1stPara"/>
+        <w:rPr>
+          <w:sz w:val="24"/>
+          <w:szCs w:val="24"/>
+        </w:rPr>
+      </w:pPr>
+      <w:r>
+        <w:rPr>
+          <w:sz w:val="24"/>
+          <w:szCs w:val="24"/>
+        </w:rPr>
+        <w:t xml:space="preserve">Complete case Analysis </w:t>
+      </w:r>
+    </w:p>
+    <w:p>
+      <w:pPr>
+        <w:pStyle w:val="Bodytext1stPara"/>
+        <w:rPr>
+          <w:sz w:val="24"/>
+          <w:szCs w:val="24"/>
+        </w:rPr>
+      </w:pPr>
+    </w:p>
+    <w:p>
+      <w:pPr>
+        <w:pStyle w:val="Bodytext1stPara"/>
+        <w:rPr>
+          <w:sz w:val="24"/>
+          <w:szCs w:val="24"/>
+        </w:rPr>
+      </w:pPr>
+      <w:r>
+        <w:rPr>
+          <w:sz w:val="24"/>
+          <w:szCs w:val="24"/>
+        </w:rPr>
+        <w:t xml:space="preserve">In the method the records with missing data is completely ignored. This method will have </w:t>
+      </w:r>
+      <w:proofErr w:type="gramStart"/>
+      <w:r>
+        <w:rPr>
+          <w:sz w:val="24"/>
+          <w:szCs w:val="24"/>
+        </w:rPr>
+        <w:t>bias</w:t>
+      </w:r>
+      <w:proofErr w:type="gramEnd"/>
+      <w:r>
+        <w:rPr>
+          <w:sz w:val="24"/>
+          <w:szCs w:val="24"/>
+        </w:rPr>
+        <w:t xml:space="preserve"> as certain good responses with missing values will be ignored </w:t>
+      </w:r>
+    </w:p>
+    <w:p>
+      <w:pPr>
+        <w:pStyle w:val="Bodytext1stPara"/>
+        <w:rPr>
+          <w:sz w:val="24"/>
+          <w:szCs w:val="24"/>
+        </w:rPr>
+      </w:pPr>
+    </w:p>
+    <w:p>
+      <w:pPr>
+        <w:pStyle w:val="Bodytext1stPara"/>
+        <w:rPr>
+          <w:sz w:val="24"/>
+          <w:szCs w:val="24"/>
+        </w:rPr>
+      </w:pPr>
+      <w:r>
+        <w:rPr>
+          <w:sz w:val="24"/>
+          <w:szCs w:val="24"/>
+        </w:rPr>
+        <w:t xml:space="preserve">&lt;Fill from 2ds&gt; </w:t>
+      </w:r>
+    </w:p>
+    <w:p>
+      <w:pPr>
+        <w:pStyle w:val="Bodytext1stPara"/>
+        <w:rPr>
+          <w:sz w:val="24"/>
+          <w:szCs w:val="24"/>
+        </w:rPr>
+      </w:pPr>
+    </w:p>
+    <w:p>
+      <w:pPr>
+        <w:pStyle w:val="Bodytext1stPara"/>
+        <w:rPr>
+          <w:sz w:val="24"/>
+          <w:szCs w:val="24"/>
+        </w:rPr>
+      </w:pPr>
+      <w:r>
+        <w:rPr>
+          <w:sz w:val="24"/>
+          <w:szCs w:val="24"/>
+        </w:rPr>
+        <w:t>The dataset is highly co related but there are certain attributes, which will qualify for simple imputation methods and will not affect the overall predictability of the model.</w:t>
+      </w:r>
+    </w:p>
+    <w:p>
+      <w:pPr>
+        <w:pStyle w:val="Bodytext1stPara"/>
+        <w:rPr>
+          <w:sz w:val="24"/>
+          <w:szCs w:val="24"/>
+        </w:rPr>
+      </w:pPr>
+    </w:p>
+    <w:p>
+      <w:pPr>
+        <w:pStyle w:val="Bodytext1stPara"/>
+        <w:rPr>
+          <w:sz w:val="24"/>
+          <w:szCs w:val="24"/>
+        </w:rPr>
+      </w:pPr>
+    </w:p>
+    <w:p>
+      <w:pPr>
+        <w:pStyle w:val="Bodytext1stPara"/>
+        <w:rPr>
+          <w:sz w:val="24"/>
+          <w:szCs w:val="24"/>
+        </w:rPr>
+      </w:pPr>
+    </w:p>
+    <w:p>
+      <w:pPr>
+        <w:pStyle w:val="Bodytext1stPara"/>
+        <w:rPr>
+          <w:sz w:val="24"/>
+          <w:szCs w:val="24"/>
+        </w:rPr>
+      </w:pPr>
+      <w:r>
+        <w:rPr>
+          <w:sz w:val="24"/>
+          <w:szCs w:val="24"/>
+        </w:rPr>
+        <w:t>Single imputation approaches can be done for engine type and weight. The most likely value can be determined from the data available. The approach is not comprehensive</w:t>
+      </w:r>
+      <w:r>
+        <w:rPr>
+          <w:sz w:val="24"/>
+          <w:szCs w:val="24"/>
+        </w:rPr>
+        <w:t xml:space="preserve"> and cannot be employed to all the missing attributes.</w:t>
+      </w:r>
+    </w:p>
+    <w:p>
+      <w:pPr>
+        <w:pStyle w:val="Bodytext1stPara"/>
+        <w:rPr>
+          <w:sz w:val="24"/>
+          <w:szCs w:val="24"/>
+        </w:rPr>
+      </w:pPr>
+    </w:p>
+    <w:p>
+      <w:pPr>
+        <w:pStyle w:val="Bodytext1stPara"/>
+        <w:rPr>
+          <w:sz w:val="24"/>
+          <w:szCs w:val="24"/>
+        </w:rPr>
+      </w:pPr>
+      <w:r>
+        <w:rPr>
+          <w:sz w:val="24"/>
+          <w:szCs w:val="24"/>
+        </w:rPr>
+        <w:t xml:space="preserve">The multiple imputation technique determines the missing </w:t>
+      </w:r>
+      <w:r>
+        <w:rPr>
+          <w:sz w:val="24"/>
+          <w:szCs w:val="24"/>
+        </w:rPr>
+        <w:t>values by taking into account the available data sets have</w:t>
+      </w:r>
+      <w:r>
+        <w:rPr>
+          <w:sz w:val="24"/>
+          <w:szCs w:val="24"/>
+        </w:rPr>
+        <w:t xml:space="preserve"> to be employed. The multiple imputation technique takes into account the uncertainty in the data set due to the missing values. The multiple imputation technique is easy to employ. </w:t>
+      </w:r>
+    </w:p>
+    <w:p>
+      <w:pPr>
+        <w:pStyle w:val="Bodytext1stPara"/>
+        <w:rPr>
+          <w:sz w:val="24"/>
+          <w:szCs w:val="24"/>
+        </w:rPr>
+      </w:pPr>
+    </w:p>
+    <w:p>
+      <w:pPr>
+        <w:pStyle w:val="Bodytext1stPara"/>
+        <w:rPr>
+          <w:sz w:val="24"/>
+          <w:szCs w:val="24"/>
+        </w:rPr>
+      </w:pPr>
+      <w:r>
+        <w:rPr>
+          <w:sz w:val="24"/>
+          <w:szCs w:val="24"/>
+        </w:rPr>
+        <w:t>The only disadvantage of the imputation model is the team now has to consider both the analysis model and imputation model.</w:t>
+      </w:r>
+    </w:p>
+    <w:p>
+      <w:pPr>
+        <w:pStyle w:val="Bodytext1stPara"/>
+        <w:rPr>
+          <w:sz w:val="24"/>
+          <w:szCs w:val="24"/>
+        </w:rPr>
+      </w:pPr>
+    </w:p>
+    <w:p>
+      <w:pPr>
+        <w:pStyle w:val="Bodytext1stPara"/>
+        <w:rPr>
+          <w:sz w:val="24"/>
+          <w:szCs w:val="24"/>
+        </w:rPr>
+      </w:pPr>
+      <w:r>
+        <w:rPr>
+          <w:sz w:val="24"/>
+          <w:szCs w:val="24"/>
+        </w:rPr>
+        <w:t>Multiple data sets approach</w:t>
+      </w:r>
+    </w:p>
+    <w:p>
+      <w:pPr>
+        <w:pStyle w:val="Bodytext1stPara"/>
+        <w:rPr>
+          <w:sz w:val="24"/>
+          <w:szCs w:val="24"/>
+        </w:rPr>
+      </w:pPr>
+    </w:p>
+    <w:p>
+      <w:pPr>
+        <w:pStyle w:val="Bodytext1stPara"/>
+        <w:rPr>
+          <w:sz w:val="24"/>
+          <w:szCs w:val="24"/>
+        </w:rPr>
+      </w:pPr>
+      <w:r>
+        <w:rPr>
+          <w:sz w:val="24"/>
+          <w:szCs w:val="24"/>
+        </w:rPr>
+        <w:t xml:space="preserve">There are two approaches they are </w:t>
+      </w:r>
+    </w:p>
+    <w:p>
+      <w:pPr>
+        <w:pStyle w:val="Bodytext1stPara"/>
+        <w:rPr>
+          <w:sz w:val="24"/>
+          <w:szCs w:val="24"/>
+        </w:rPr>
+      </w:pPr>
+      <w:r>
+        <w:rPr>
+          <w:sz w:val="24"/>
+          <w:szCs w:val="24"/>
+        </w:rPr>
+        <w:t>Maximum</w:t>
+      </w:r>
       <w:bookmarkStart w:id="0" w:name="_GoBack"/>
       <w:bookmarkEnd w:id="0"/>
-    </w:p>
-    <w:p>
-      <w:pPr>
-        <w:pStyle w:val="Bodytext1stPara"/>
-        <w:rPr>
-          <w:sz w:val="24"/>
-          <w:szCs w:val="24"/>
-        </w:rPr>
-      </w:pPr>
-    </w:p>
-    <w:p>
-      <w:pPr>
-        <w:pStyle w:val="Bodytext1stPara"/>
-        <w:rPr>
-          <w:sz w:val="24"/>
-          <w:szCs w:val="24"/>
-        </w:rPr>
-      </w:pPr>
-    </w:p>
-    <w:p>
-      <w:pPr>
-        <w:pStyle w:val="Bodytext1stPara"/>
-        <w:rPr>
-          <w:sz w:val="24"/>
-          <w:szCs w:val="24"/>
-        </w:rPr>
-      </w:pPr>
-      <w:r>
-        <w:rPr>
-          <w:sz w:val="24"/>
-          <w:szCs w:val="24"/>
-        </w:rPr>
-        <w:t>Missing data pattern</w:t>
-      </w:r>
-    </w:p>
-    <w:p>
-      <w:pPr>
-        <w:pStyle w:val="Bodytext1stPara"/>
-        <w:rPr>
-          <w:sz w:val="24"/>
-          <w:szCs w:val="24"/>
-        </w:rPr>
-      </w:pPr>
-    </w:p>
-    <w:p>
-      <w:pPr>
-        <w:pStyle w:val="Bodytext1stPara"/>
-        <w:rPr>
-          <w:sz w:val="24"/>
-          <w:szCs w:val="24"/>
-        </w:rPr>
-      </w:pPr>
-      <w:r>
-        <w:rPr>
-          <w:sz w:val="24"/>
-          <w:szCs w:val="24"/>
-        </w:rPr>
-        <w:t xml:space="preserve">There are four data missing mechanisms </w:t>
-      </w:r>
-    </w:p>
-    <w:p>
-      <w:pPr>
-        <w:pStyle w:val="Bodytext1stPara"/>
-        <w:rPr>
-          <w:sz w:val="24"/>
-          <w:szCs w:val="24"/>
-        </w:rPr>
-      </w:pPr>
-      <w:proofErr w:type="spellStart"/>
-      <w:r>
-        <w:rPr>
-          <w:sz w:val="24"/>
-          <w:szCs w:val="24"/>
-        </w:rPr>
-        <w:t>Missingness</w:t>
-      </w:r>
-      <w:proofErr w:type="spellEnd"/>
-      <w:r>
-        <w:rPr>
-          <w:sz w:val="24"/>
-          <w:szCs w:val="24"/>
-        </w:rPr>
-        <w:t xml:space="preserve"> completely at random  - The probability of </w:t>
-      </w:r>
-      <w:proofErr w:type="spellStart"/>
-      <w:r>
-        <w:rPr>
-          <w:sz w:val="24"/>
-          <w:szCs w:val="24"/>
-        </w:rPr>
-        <w:t>missingness</w:t>
-      </w:r>
-      <w:proofErr w:type="spellEnd"/>
-      <w:r>
-        <w:rPr>
-          <w:sz w:val="24"/>
-          <w:szCs w:val="24"/>
-        </w:rPr>
-        <w:t xml:space="preserve"> is the same for all variables </w:t>
-      </w:r>
-    </w:p>
-    <w:p>
-      <w:pPr>
-        <w:pStyle w:val="Bodytext1stPara"/>
-        <w:rPr>
-          <w:sz w:val="24"/>
-          <w:szCs w:val="24"/>
-        </w:rPr>
-      </w:pPr>
-      <w:proofErr w:type="spellStart"/>
-      <w:r>
-        <w:rPr>
-          <w:sz w:val="24"/>
-          <w:szCs w:val="24"/>
-        </w:rPr>
-        <w:t>Missingness</w:t>
-      </w:r>
-      <w:proofErr w:type="spellEnd"/>
-      <w:r>
-        <w:rPr>
-          <w:sz w:val="24"/>
-          <w:szCs w:val="24"/>
-        </w:rPr>
-        <w:t xml:space="preserve"> at random  - The probability of </w:t>
-      </w:r>
-      <w:proofErr w:type="spellStart"/>
-      <w:r>
-        <w:rPr>
-          <w:sz w:val="24"/>
-          <w:szCs w:val="24"/>
-        </w:rPr>
-        <w:t>missingness</w:t>
-      </w:r>
-      <w:proofErr w:type="spellEnd"/>
-      <w:r>
-        <w:rPr>
-          <w:sz w:val="24"/>
-          <w:szCs w:val="24"/>
-        </w:rPr>
-        <w:t xml:space="preserve"> is not the same for all variables </w:t>
-      </w:r>
-    </w:p>
-    <w:p>
-      <w:pPr>
-        <w:pStyle w:val="Bodytext1stPara"/>
-        <w:rPr>
-          <w:sz w:val="24"/>
-          <w:szCs w:val="24"/>
-        </w:rPr>
-      </w:pPr>
-      <w:proofErr w:type="spellStart"/>
-      <w:r>
-        <w:rPr>
-          <w:sz w:val="24"/>
-          <w:szCs w:val="24"/>
-        </w:rPr>
-        <w:t>Missingness</w:t>
-      </w:r>
-      <w:proofErr w:type="spellEnd"/>
-      <w:r>
-        <w:rPr>
-          <w:sz w:val="24"/>
-          <w:szCs w:val="24"/>
-        </w:rPr>
-        <w:t xml:space="preserve"> depends on observed predictors –The </w:t>
-      </w:r>
-      <w:proofErr w:type="spellStart"/>
-      <w:r>
-        <w:rPr>
-          <w:sz w:val="24"/>
-          <w:szCs w:val="24"/>
-        </w:rPr>
-        <w:t>missingness</w:t>
-      </w:r>
-      <w:proofErr w:type="spellEnd"/>
-      <w:r>
-        <w:rPr>
-          <w:sz w:val="24"/>
-          <w:szCs w:val="24"/>
-        </w:rPr>
-        <w:t xml:space="preserve"> is not at random and depends on the observed values </w:t>
-      </w:r>
-    </w:p>
-    <w:p>
-      <w:pPr>
-        <w:pStyle w:val="Bodytext1stPara"/>
-        <w:rPr>
-          <w:sz w:val="24"/>
-          <w:szCs w:val="24"/>
-        </w:rPr>
-      </w:pPr>
-    </w:p>
-    <w:p>
-      <w:pPr>
-        <w:pStyle w:val="Bodytext1stPara"/>
-        <w:rPr>
-          <w:sz w:val="24"/>
-          <w:szCs w:val="24"/>
-        </w:rPr>
-      </w:pPr>
-      <w:r>
-        <w:rPr>
-          <w:sz w:val="24"/>
-          <w:szCs w:val="24"/>
-        </w:rPr>
-        <w:lastRenderedPageBreak/>
-        <w:t>The data set shows a patterns of missing at random</w:t>
-      </w:r>
-      <w:r>
-        <w:rPr>
-          <w:sz w:val="24"/>
-          <w:szCs w:val="24"/>
-        </w:rPr>
-        <w:t xml:space="preserve">, the probability of </w:t>
-      </w:r>
-      <w:proofErr w:type="spellStart"/>
-      <w:r>
-        <w:rPr>
-          <w:sz w:val="24"/>
-          <w:szCs w:val="24"/>
-        </w:rPr>
-        <w:t>missingness</w:t>
-      </w:r>
-      <w:proofErr w:type="spellEnd"/>
-      <w:r>
-        <w:rPr>
-          <w:sz w:val="24"/>
-          <w:szCs w:val="24"/>
-        </w:rPr>
-        <w:t xml:space="preserve"> is not the same for all the variables. </w:t>
-      </w:r>
-    </w:p>
-    <w:p>
-      <w:pPr>
-        <w:pStyle w:val="Bodytext1stPara"/>
-        <w:rPr>
-          <w:sz w:val="24"/>
-          <w:szCs w:val="24"/>
-        </w:rPr>
-      </w:pPr>
-    </w:p>
-    <w:p>
-      <w:pPr>
-        <w:pStyle w:val="Bodytext1stPara"/>
-        <w:rPr>
-          <w:sz w:val="24"/>
-          <w:szCs w:val="24"/>
-        </w:rPr>
-      </w:pPr>
-    </w:p>
-    <w:p>
-      <w:pPr>
-        <w:pStyle w:val="Bodytext1stPara"/>
-        <w:rPr>
-          <w:sz w:val="24"/>
-          <w:szCs w:val="24"/>
-        </w:rPr>
-      </w:pPr>
-    </w:p>
-    <w:p>
-      <w:pPr>
-        <w:pStyle w:val="Bodytext1stPara"/>
-        <w:rPr>
-          <w:sz w:val="24"/>
-          <w:szCs w:val="24"/>
-        </w:rPr>
-      </w:pPr>
-      <w:r>
-        <w:rPr>
-          <w:sz w:val="24"/>
-          <w:szCs w:val="24"/>
-        </w:rPr>
-        <w:t xml:space="preserve">Imputation Methods </w:t>
-      </w:r>
-    </w:p>
-    <w:p>
-      <w:pPr>
-        <w:pStyle w:val="Bodytext1stPara"/>
-        <w:rPr>
-          <w:sz w:val="24"/>
-          <w:szCs w:val="24"/>
-        </w:rPr>
-      </w:pPr>
-    </w:p>
-    <w:p>
-      <w:pPr>
-        <w:pStyle w:val="Bodytext1stPara"/>
-        <w:rPr>
-          <w:sz w:val="24"/>
-          <w:szCs w:val="24"/>
-        </w:rPr>
-      </w:pPr>
-      <w:r>
-        <w:rPr>
-          <w:sz w:val="24"/>
-          <w:szCs w:val="24"/>
-        </w:rPr>
-        <w:t xml:space="preserve">The imputation methods can be categorized as </w:t>
-      </w:r>
-    </w:p>
-    <w:p>
-      <w:pPr>
-        <w:pStyle w:val="Bodytext1stPara"/>
-        <w:rPr>
-          <w:sz w:val="24"/>
-          <w:szCs w:val="24"/>
-        </w:rPr>
-      </w:pPr>
-      <w:r>
-        <w:rPr>
-          <w:sz w:val="24"/>
-          <w:szCs w:val="24"/>
-        </w:rPr>
-        <w:t xml:space="preserve">Simple imputation </w:t>
-      </w:r>
-    </w:p>
-    <w:p>
-      <w:pPr>
-        <w:pStyle w:val="Bodytext1stPara"/>
-        <w:rPr>
-          <w:sz w:val="24"/>
-          <w:szCs w:val="24"/>
-        </w:rPr>
-      </w:pPr>
-      <w:r>
-        <w:rPr>
-          <w:sz w:val="24"/>
-          <w:szCs w:val="24"/>
-        </w:rPr>
-        <w:t xml:space="preserve">Multiple imputations </w:t>
-      </w:r>
-    </w:p>
-    <w:p>
-      <w:pPr>
-        <w:pStyle w:val="Bodytext1stPara"/>
-        <w:rPr>
-          <w:sz w:val="24"/>
-          <w:szCs w:val="24"/>
-        </w:rPr>
-      </w:pPr>
-    </w:p>
-    <w:p>
-      <w:pPr>
-        <w:pStyle w:val="Bodytext1stPara"/>
-        <w:rPr>
-          <w:sz w:val="24"/>
-          <w:szCs w:val="24"/>
-        </w:rPr>
-      </w:pPr>
-      <w:r>
-        <w:rPr>
-          <w:sz w:val="24"/>
-          <w:szCs w:val="24"/>
-        </w:rPr>
-        <w:t xml:space="preserve">The methods can be further categorized as approaches, which keep all the data, and approaches will remove records with missing data. </w:t>
-      </w:r>
-    </w:p>
-    <w:p>
-      <w:pPr>
-        <w:pStyle w:val="Bodytext1stPara"/>
-        <w:rPr>
-          <w:sz w:val="24"/>
-          <w:szCs w:val="24"/>
-        </w:rPr>
-      </w:pPr>
-    </w:p>
-    <w:p>
-      <w:pPr>
-        <w:pStyle w:val="Bodytext1stPara"/>
-        <w:rPr>
-          <w:sz w:val="24"/>
-          <w:szCs w:val="24"/>
-        </w:rPr>
-      </w:pPr>
-      <w:r>
-        <w:rPr>
-          <w:sz w:val="24"/>
-          <w:szCs w:val="24"/>
-        </w:rPr>
-        <w:t xml:space="preserve">Simple imputation </w:t>
-      </w:r>
-    </w:p>
-    <w:p>
-      <w:pPr>
-        <w:pStyle w:val="Bodytext1stPara"/>
-        <w:rPr>
-          <w:sz w:val="24"/>
-          <w:szCs w:val="24"/>
-        </w:rPr>
-      </w:pPr>
-      <w:r>
-        <w:rPr>
-          <w:sz w:val="24"/>
-          <w:szCs w:val="24"/>
-        </w:rPr>
-        <w:t xml:space="preserve">Complete case Analysis </w:t>
-      </w:r>
-    </w:p>
-    <w:p>
-      <w:pPr>
-        <w:pStyle w:val="Bodytext1stPara"/>
-        <w:rPr>
-          <w:sz w:val="24"/>
-          <w:szCs w:val="24"/>
-        </w:rPr>
-      </w:pPr>
-    </w:p>
-    <w:p>
-      <w:pPr>
-        <w:pStyle w:val="Bodytext1stPara"/>
-        <w:rPr>
-          <w:sz w:val="24"/>
-          <w:szCs w:val="24"/>
-        </w:rPr>
-      </w:pPr>
-      <w:r>
-        <w:rPr>
-          <w:sz w:val="24"/>
-          <w:szCs w:val="24"/>
-        </w:rPr>
-        <w:t xml:space="preserve">In the method the records with missing data is completely ignored. This method will have </w:t>
-      </w:r>
-      <w:proofErr w:type="gramStart"/>
-      <w:r>
-        <w:rPr>
-          <w:sz w:val="24"/>
-          <w:szCs w:val="24"/>
-        </w:rPr>
-        <w:t>bias</w:t>
-      </w:r>
-      <w:proofErr w:type="gramEnd"/>
-      <w:r>
-        <w:rPr>
-          <w:sz w:val="24"/>
-          <w:szCs w:val="24"/>
-        </w:rPr>
-        <w:t xml:space="preserve"> as certain good responses with missing values will be ignored </w:t>
-      </w:r>
-    </w:p>
-    <w:p>
-      <w:pPr>
-        <w:pStyle w:val="Bodytext1stPara"/>
-        <w:rPr>
-          <w:sz w:val="24"/>
-          <w:szCs w:val="24"/>
-        </w:rPr>
-      </w:pPr>
-    </w:p>
-    <w:p>
-      <w:pPr>
-        <w:pStyle w:val="Bodytext1stPara"/>
-        <w:rPr>
-          <w:sz w:val="24"/>
-          <w:szCs w:val="24"/>
-        </w:rPr>
-      </w:pPr>
-      <w:r>
-        <w:rPr>
-          <w:sz w:val="24"/>
-          <w:szCs w:val="24"/>
-        </w:rPr>
-        <w:t xml:space="preserve">&lt;Fill from 2ds&gt; </w:t>
-      </w:r>
-    </w:p>
-    <w:p>
-      <w:pPr>
-        <w:pStyle w:val="Bodytext1stPara"/>
-        <w:rPr>
-          <w:sz w:val="24"/>
-          <w:szCs w:val="24"/>
-        </w:rPr>
-      </w:pPr>
-    </w:p>
-    <w:p>
-      <w:pPr>
-        <w:pStyle w:val="Bodytext1stPara"/>
-        <w:rPr>
-          <w:sz w:val="24"/>
-          <w:szCs w:val="24"/>
-        </w:rPr>
-      </w:pPr>
-      <w:r>
-        <w:rPr>
-          <w:sz w:val="24"/>
-          <w:szCs w:val="24"/>
-        </w:rPr>
-        <w:t>The dataset is highly co related but there are certain attributes, which will qualify for simple imputation methods and will not affect the overall predictability of the model.</w:t>
-      </w:r>
-    </w:p>
-    <w:p>
-      <w:pPr>
-        <w:pStyle w:val="Bodytext1stPara"/>
-        <w:rPr>
-          <w:sz w:val="24"/>
-          <w:szCs w:val="24"/>
-        </w:rPr>
-      </w:pPr>
-    </w:p>
-    <w:p>
-      <w:pPr>
-        <w:pStyle w:val="Bodytext1stPara"/>
-        <w:rPr>
-          <w:sz w:val="24"/>
-          <w:szCs w:val="24"/>
-        </w:rPr>
-      </w:pPr>
-    </w:p>
-    <w:p>
-      <w:pPr>
-        <w:pStyle w:val="Bodytext1stPara"/>
-        <w:rPr>
-          <w:sz w:val="24"/>
-          <w:szCs w:val="24"/>
-        </w:rPr>
-      </w:pPr>
-    </w:p>
-    <w:p>
-      <w:pPr>
-        <w:pStyle w:val="Bodytext1stPara"/>
-        <w:rPr>
-          <w:sz w:val="24"/>
-          <w:szCs w:val="24"/>
-        </w:rPr>
-      </w:pPr>
-      <w:r>
-        <w:rPr>
-          <w:sz w:val="24"/>
-          <w:szCs w:val="24"/>
-        </w:rPr>
-        <w:t>Single imputation approaches can be done for engine type and weight. The most likely value can be determined from the data available. The approach is not comprehensive</w:t>
-      </w:r>
-      <w:r>
-        <w:rPr>
-          <w:sz w:val="24"/>
-          <w:szCs w:val="24"/>
-        </w:rPr>
-        <w:t xml:space="preserve"> and cannot be employed to all the missing attributes.</w:t>
-      </w:r>
-    </w:p>
-    <w:p>
-      <w:pPr>
-        <w:pStyle w:val="Bodytext1stPara"/>
-        <w:rPr>
-          <w:sz w:val="24"/>
-          <w:szCs w:val="24"/>
-        </w:rPr>
-      </w:pPr>
-    </w:p>
-    <w:p>
-      <w:pPr>
-        <w:pStyle w:val="Bodytext1stPara"/>
-        <w:rPr>
-          <w:sz w:val="24"/>
-          <w:szCs w:val="24"/>
-        </w:rPr>
-      </w:pPr>
-      <w:r>
-        <w:rPr>
-          <w:sz w:val="24"/>
-          <w:szCs w:val="24"/>
-        </w:rPr>
-        <w:t xml:space="preserve">The multiple imputation technique determines the missing </w:t>
-      </w:r>
-      <w:r>
-        <w:rPr>
-          <w:sz w:val="24"/>
-          <w:szCs w:val="24"/>
-        </w:rPr>
-        <w:t>values by taking into account the available data sets have</w:t>
-      </w:r>
-      <w:r>
-        <w:rPr>
-          <w:sz w:val="24"/>
-          <w:szCs w:val="24"/>
-        </w:rPr>
-        <w:t xml:space="preserve"> to be employed. The multiple imputation technique takes into account the uncertainty in the data set due to the missing values. The multiple imputation technique is easy to employ. </w:t>
-      </w:r>
-    </w:p>
-    <w:p>
-      <w:pPr>
-        <w:pStyle w:val="Bodytext1stPara"/>
-        <w:rPr>
-          <w:sz w:val="24"/>
-          <w:szCs w:val="24"/>
-        </w:rPr>
-      </w:pPr>
-    </w:p>
-    <w:p>
-      <w:pPr>
-        <w:pStyle w:val="Bodytext1stPara"/>
-        <w:rPr>
-          <w:sz w:val="24"/>
-          <w:szCs w:val="24"/>
-        </w:rPr>
-      </w:pPr>
-      <w:r>
-        <w:rPr>
-          <w:sz w:val="24"/>
-          <w:szCs w:val="24"/>
-        </w:rPr>
-        <w:t>The only disadvantage of the imputation model is the team now has to consider both the analysis model and imputation model.</w:t>
-      </w:r>
-    </w:p>
-    <w:p>
-      <w:pPr>
-        <w:pStyle w:val="Bodytext1stPara"/>
-        <w:rPr>
-          <w:sz w:val="24"/>
-          <w:szCs w:val="24"/>
-        </w:rPr>
-      </w:pPr>
-    </w:p>
-    <w:p>
-      <w:pPr>
-        <w:pStyle w:val="Bodytext1stPara"/>
-        <w:rPr>
-          <w:sz w:val="24"/>
-          <w:szCs w:val="24"/>
-        </w:rPr>
-      </w:pPr>
-      <w:r>
-        <w:rPr>
-          <w:sz w:val="24"/>
-          <w:szCs w:val="24"/>
-        </w:rPr>
-        <w:t>Multiple data sets approach</w:t>
-      </w:r>
-    </w:p>
-    <w:p>
-      <w:pPr>
-        <w:pStyle w:val="Bodytext1stPara"/>
-        <w:rPr>
-          <w:sz w:val="24"/>
-          <w:szCs w:val="24"/>
-        </w:rPr>
-      </w:pPr>
-    </w:p>
-    <w:p>
-      <w:pPr>
-        <w:pStyle w:val="Bodytext1stPara"/>
-        <w:rPr>
-          <w:sz w:val="24"/>
-          <w:szCs w:val="24"/>
-        </w:rPr>
-      </w:pPr>
-      <w:r>
-        <w:rPr>
-          <w:sz w:val="24"/>
-          <w:szCs w:val="24"/>
-        </w:rPr>
-        <w:t xml:space="preserve">There are two approaches they are </w:t>
-      </w:r>
-    </w:p>
-    <w:p>
-      <w:pPr>
-        <w:pStyle w:val="Bodytext1stPara"/>
-        <w:rPr>
-          <w:sz w:val="24"/>
-          <w:szCs w:val="24"/>
-        </w:rPr>
-      </w:pPr>
-      <w:proofErr w:type="spellStart"/>
-      <w:r>
-        <w:rPr>
-          <w:sz w:val="24"/>
-          <w:szCs w:val="24"/>
-        </w:rPr>
-        <w:t>Maximimum</w:t>
-      </w:r>
-      <w:proofErr w:type="spellEnd"/>
       <w:r>
         <w:rPr>
           <w:sz w:val="24"/>
@@ -1980,15 +1989,13 @@
         </w:rPr>
         <w:t xml:space="preserve">Multiple </w:t>
       </w:r>
-      <w:proofErr w:type="gramStart"/>
-      <w:r>
-        <w:rPr>
-          <w:sz w:val="24"/>
-          <w:szCs w:val="24"/>
-        </w:rPr>
-        <w:t>imputation</w:t>
-      </w:r>
-      <w:proofErr w:type="gramEnd"/>
+      <w:r>
+        <w:rPr>
+          <w:sz w:val="24"/>
+          <w:szCs w:val="24"/>
+        </w:rPr>
+        <w:t>imputations</w:t>
+      </w:r>
     </w:p>
     <w:p>
       <w:pPr>
@@ -2157,14 +2164,27 @@
       <w:r>
         <w:t xml:space="preserve">Figure </w:t>
       </w:r>
-      <w:fldSimple w:instr=" SEQ Figure \* ARABIC ">
-        <w:r>
-          <w:rPr>
-            <w:noProof/>
-          </w:rPr>
-          <w:t>3</w:t>
-        </w:r>
-      </w:fldSimple>
+      <w:r>
+        <w:fldChar w:fldCharType="begin"/>
+      </w:r>
+      <w:r>
+        <w:instrText xml:space="preserve"> SEQ Figure \* ARABIC </w:instrText>
+      </w:r>
+      <w:r>
+        <w:fldChar w:fldCharType="separate"/>
+      </w:r>
+      <w:r>
+        <w:rPr>
+          <w:noProof/>
+        </w:rPr>
+        <w:t>3</w:t>
+      </w:r>
+      <w:r>
+        <w:rPr>
+          <w:noProof/>
+        </w:rPr>
+        <w:fldChar w:fldCharType="end"/>
+      </w:r>
       <w:proofErr w:type="gramStart"/>
       <w:r>
         <w:t xml:space="preserve"> Regression</w:t>
@@ -2268,14 +2288,27 @@
       <w:r>
         <w:t xml:space="preserve">Figure </w:t>
       </w:r>
-      <w:fldSimple w:instr=" SEQ Figure \* ARABIC ">
-        <w:r>
-          <w:rPr>
-            <w:noProof/>
-          </w:rPr>
-          <w:t>4</w:t>
-        </w:r>
-      </w:fldSimple>
+      <w:r>
+        <w:fldChar w:fldCharType="begin"/>
+      </w:r>
+      <w:r>
+        <w:instrText xml:space="preserve"> SEQ Figure \* ARABIC </w:instrText>
+      </w:r>
+      <w:r>
+        <w:fldChar w:fldCharType="separate"/>
+      </w:r>
+      <w:r>
+        <w:rPr>
+          <w:noProof/>
+        </w:rPr>
+        <w:t>4</w:t>
+      </w:r>
+      <w:r>
+        <w:rPr>
+          <w:noProof/>
+        </w:rPr>
+        <w:fldChar w:fldCharType="end"/>
+      </w:r>
       <w:r>
         <w:t xml:space="preserve"> Multiple Imputation Procedures</w:t>
       </w:r>
@@ -2315,14 +2348,27 @@
       <w:r>
         <w:t xml:space="preserve">Figure </w:t>
       </w:r>
-      <w:fldSimple w:instr=" SEQ Figure \* ARABIC ">
-        <w:r>
-          <w:rPr>
-            <w:noProof/>
-          </w:rPr>
-          <w:t>5</w:t>
-        </w:r>
-      </w:fldSimple>
+      <w:r>
+        <w:fldChar w:fldCharType="begin"/>
+      </w:r>
+      <w:r>
+        <w:instrText xml:space="preserve"> SEQ Figure \* ARABIC </w:instrText>
+      </w:r>
+      <w:r>
+        <w:fldChar w:fldCharType="separate"/>
+      </w:r>
+      <w:r>
+        <w:rPr>
+          <w:noProof/>
+        </w:rPr>
+        <w:t>5</w:t>
+      </w:r>
+      <w:r>
+        <w:rPr>
+          <w:noProof/>
+        </w:rPr>
+        <w:fldChar w:fldCharType="end"/>
+      </w:r>
       <w:r>
         <w:t xml:space="preserve"> Parameter and Variance Estimation on Imputed value</w:t>
       </w:r>
@@ -2429,14 +2475,27 @@
       <w:r>
         <w:t xml:space="preserve">Figure </w:t>
       </w:r>
-      <w:fldSimple w:instr=" SEQ Figure \* ARABIC ">
-        <w:r>
-          <w:rPr>
-            <w:noProof/>
-          </w:rPr>
-          <w:t>6</w:t>
-        </w:r>
-      </w:fldSimple>
+      <w:r>
+        <w:fldChar w:fldCharType="begin"/>
+      </w:r>
+      <w:r>
+        <w:instrText xml:space="preserve"> SEQ Figure \* ARABIC </w:instrText>
+      </w:r>
+      <w:r>
+        <w:fldChar w:fldCharType="separate"/>
+      </w:r>
+      <w:r>
+        <w:rPr>
+          <w:noProof/>
+        </w:rPr>
+        <w:t>6</w:t>
+      </w:r>
+      <w:r>
+        <w:rPr>
+          <w:noProof/>
+        </w:rPr>
+        <w:fldChar w:fldCharType="end"/>
+      </w:r>
       <w:proofErr w:type="gramStart"/>
       <w:r>
         <w:t xml:space="preserve"> Imputation</w:t>
@@ -2476,14 +2535,27 @@
       <w:r>
         <w:t xml:space="preserve">Figure </w:t>
       </w:r>
-      <w:fldSimple w:instr=" SEQ Figure \* ARABIC ">
-        <w:r>
-          <w:rPr>
-            <w:noProof/>
-          </w:rPr>
-          <w:t>7</w:t>
-        </w:r>
-      </w:fldSimple>
+      <w:r>
+        <w:fldChar w:fldCharType="begin"/>
+      </w:r>
+      <w:r>
+        <w:instrText xml:space="preserve"> SEQ Figure \* ARABIC </w:instrText>
+      </w:r>
+      <w:r>
+        <w:fldChar w:fldCharType="separate"/>
+      </w:r>
+      <w:r>
+        <w:rPr>
+          <w:noProof/>
+        </w:rPr>
+        <w:t>7</w:t>
+      </w:r>
+      <w:r>
+        <w:rPr>
+          <w:noProof/>
+        </w:rPr>
+        <w:fldChar w:fldCharType="end"/>
+      </w:r>
       <w:proofErr w:type="gramStart"/>
       <w:r>
         <w:t xml:space="preserve"> Imputation</w:t>
@@ -2527,14 +2599,27 @@
       <w:r>
         <w:t xml:space="preserve">Figure </w:t>
       </w:r>
-      <w:fldSimple w:instr=" SEQ Figure \* ARABIC ">
-        <w:r>
-          <w:rPr>
-            <w:noProof/>
-          </w:rPr>
-          <w:t>8</w:t>
-        </w:r>
-      </w:fldSimple>
+      <w:r>
+        <w:fldChar w:fldCharType="begin"/>
+      </w:r>
+      <w:r>
+        <w:instrText xml:space="preserve"> SEQ Figure \* ARABIC </w:instrText>
+      </w:r>
+      <w:r>
+        <w:fldChar w:fldCharType="separate"/>
+      </w:r>
+      <w:r>
+        <w:rPr>
+          <w:noProof/>
+        </w:rPr>
+        <w:t>8</w:t>
+      </w:r>
+      <w:r>
+        <w:rPr>
+          <w:noProof/>
+        </w:rPr>
+        <w:fldChar w:fldCharType="end"/>
+      </w:r>
       <w:proofErr w:type="gramStart"/>
       <w:r>
         <w:t xml:space="preserve"> Imputation</w:t>
@@ -2570,14 +2655,27 @@
       <w:r>
         <w:t xml:space="preserve">Figure </w:t>
       </w:r>
-      <w:fldSimple w:instr=" SEQ Figure \* ARABIC ">
-        <w:r>
-          <w:rPr>
-            <w:noProof/>
-          </w:rPr>
-          <w:t>9</w:t>
-        </w:r>
-      </w:fldSimple>
+      <w:r>
+        <w:fldChar w:fldCharType="begin"/>
+      </w:r>
+      <w:r>
+        <w:instrText xml:space="preserve"> SEQ Figure \* ARABIC </w:instrText>
+      </w:r>
+      <w:r>
+        <w:fldChar w:fldCharType="separate"/>
+      </w:r>
+      <w:r>
+        <w:rPr>
+          <w:noProof/>
+        </w:rPr>
+        <w:t>9</w:t>
+      </w:r>
+      <w:r>
+        <w:rPr>
+          <w:noProof/>
+        </w:rPr>
+        <w:fldChar w:fldCharType="end"/>
+      </w:r>
       <w:proofErr w:type="gramStart"/>
       <w:r>
         <w:t xml:space="preserve"> Imputation</w:t>
@@ -2613,14 +2711,27 @@
       <w:r>
         <w:t xml:space="preserve">Figure </w:t>
       </w:r>
-      <w:fldSimple w:instr=" SEQ Figure \* ARABIC ">
-        <w:r>
-          <w:rPr>
-            <w:noProof/>
-          </w:rPr>
-          <w:t>10</w:t>
-        </w:r>
-      </w:fldSimple>
+      <w:r>
+        <w:fldChar w:fldCharType="begin"/>
+      </w:r>
+      <w:r>
+        <w:instrText xml:space="preserve"> SEQ Figure \* ARABIC </w:instrText>
+      </w:r>
+      <w:r>
+        <w:fldChar w:fldCharType="separate"/>
+      </w:r>
+      <w:r>
+        <w:rPr>
+          <w:noProof/>
+        </w:rPr>
+        <w:t>10</w:t>
+      </w:r>
+      <w:r>
+        <w:rPr>
+          <w:noProof/>
+        </w:rPr>
+        <w:fldChar w:fldCharType="end"/>
+      </w:r>
       <w:proofErr w:type="gramStart"/>
       <w:r>
         <w:t xml:space="preserve"> Imputation</w:t>
@@ -2728,14 +2839,27 @@
       <w:r>
         <w:t xml:space="preserve">Figure </w:t>
       </w:r>
-      <w:fldSimple w:instr=" SEQ Figure \* ARABIC ">
-        <w:r>
-          <w:rPr>
-            <w:noProof/>
-          </w:rPr>
-          <w:t>11</w:t>
-        </w:r>
-      </w:fldSimple>
+      <w:r>
+        <w:fldChar w:fldCharType="begin"/>
+      </w:r>
+      <w:r>
+        <w:instrText xml:space="preserve"> SEQ Figure \* ARABIC </w:instrText>
+      </w:r>
+      <w:r>
+        <w:fldChar w:fldCharType="separate"/>
+      </w:r>
+      <w:r>
+        <w:rPr>
+          <w:noProof/>
+        </w:rPr>
+        <w:t>11</w:t>
+      </w:r>
+      <w:r>
+        <w:rPr>
+          <w:noProof/>
+        </w:rPr>
+        <w:fldChar w:fldCharType="end"/>
+      </w:r>
       <w:proofErr w:type="gramStart"/>
       <w:r>
         <w:t xml:space="preserve"> Combined Analysis</w:t>
@@ -2772,14 +2896,27 @@
       <w:r>
         <w:t xml:space="preserve">Figure </w:t>
       </w:r>
-      <w:fldSimple w:instr=" SEQ Figure \* ARABIC ">
-        <w:r>
-          <w:rPr>
-            <w:noProof/>
-          </w:rPr>
-          <w:t>12</w:t>
-        </w:r>
-      </w:fldSimple>
+      <w:r>
+        <w:fldChar w:fldCharType="begin"/>
+      </w:r>
+      <w:r>
+        <w:instrText xml:space="preserve"> SEQ Figure \* ARABIC </w:instrText>
+      </w:r>
+      <w:r>
+        <w:fldChar w:fldCharType="separate"/>
+      </w:r>
+      <w:r>
+        <w:rPr>
+          <w:noProof/>
+        </w:rPr>
+        <w:t>12</w:t>
+      </w:r>
+      <w:r>
+        <w:rPr>
+          <w:noProof/>
+        </w:rPr>
+        <w:fldChar w:fldCharType="end"/>
+      </w:r>
       <w:proofErr w:type="gramStart"/>
       <w:r>
         <w:t xml:space="preserve"> Combined Analysis</w:t>
@@ -2870,14 +3007,27 @@
       <w:r>
         <w:t xml:space="preserve">Figure </w:t>
       </w:r>
-      <w:fldSimple w:instr=" SEQ Figure \* ARABIC ">
-        <w:r>
-          <w:rPr>
-            <w:noProof/>
-          </w:rPr>
-          <w:t>13</w:t>
-        </w:r>
-      </w:fldSimple>
+      <w:r>
+        <w:fldChar w:fldCharType="begin"/>
+      </w:r>
+      <w:r>
+        <w:instrText xml:space="preserve"> SEQ Figure \* ARABIC </w:instrText>
+      </w:r>
+      <w:r>
+        <w:fldChar w:fldCharType="separate"/>
+      </w:r>
+      <w:r>
+        <w:rPr>
+          <w:noProof/>
+        </w:rPr>
+        <w:t>13</w:t>
+      </w:r>
+      <w:r>
+        <w:rPr>
+          <w:noProof/>
+        </w:rPr>
+        <w:fldChar w:fldCharType="end"/>
+      </w:r>
       <w:r>
         <w:t xml:space="preserve"> Scatter Plot on Imputed data</w:t>
       </w:r>
@@ -5750,7 +5900,7 @@
   <a:extraClrSchemeLst/>
   <a:extLst>
     <a:ext uri="{05A4C25C-085E-4340-85A3-A5531E510DB2}">
-      <thm15:themeFamily xmlns:thm15="http://schemas.microsoft.com/office/thememl/2012/main" xmlns="" name="Office Theme" id="{62F939B6-93AF-4DB8-9C6B-D6C7DFDC589F}" vid="{4A3C46E8-61CC-4603-A589-7422A47A8E4A}"/>
+      <thm15:themeFamily xmlns="" xmlns:thm15="http://schemas.microsoft.com/office/thememl/2012/main" name="Office Theme" id="{62F939B6-93AF-4DB8-9C6B-D6C7DFDC589F}" vid="{4A3C46E8-61CC-4603-A589-7422A47A8E4A}"/>
     </a:ext>
   </a:extLst>
 </a:theme>
@@ -5761,7 +5911,7 @@
 </file>
 
 <file path=customXml/itemProps1.xml><?xml version="1.0" encoding="utf-8"?>
-<ds:datastoreItem xmlns:ds="http://schemas.openxmlformats.org/officeDocument/2006/customXml" ds:itemID="{F96D78E6-76EE-E24C-AF45-A1AABFF68232}">
+<ds:datastoreItem xmlns:ds="http://schemas.openxmlformats.org/officeDocument/2006/customXml" ds:itemID="{6056E2A8-2B25-634D-8AB8-1542AB55577C}">
   <ds:schemaRefs>
     <ds:schemaRef ds:uri="http://schemas.openxmlformats.org/officeDocument/2006/bibliography"/>
   </ds:schemaRefs>

</xml_diff>